<commit_message>
revision to Sunday Psali for Version
From Ramez
</commit_message>
<xml_diff>
--- a/Psalmody Source/08 Sunday Psali Adam for the Virgin.docx
+++ b/Psalmody Source/08 Sunday Psali Adam for the Virgin.docx
@@ -4475,30 +4475,38 @@
               <w:pStyle w:val="EngHang"/>
             </w:pPr>
             <w:r>
-              <w:t>He who abides in light,</w:t>
-            </w:r>
-          </w:p>
-          <w:p>
-            <w:pPr>
-              <w:pStyle w:val="EngHang"/>
-            </w:pPr>
-            <w:r>
-              <w:t>Whom no one can approach,</w:t>
-            </w:r>
-          </w:p>
-          <w:p>
-            <w:pPr>
-              <w:pStyle w:val="EngHang"/>
-            </w:pPr>
-            <w:r>
-              <w:t>Revealed</w:t>
-            </w:r>
-            <w:r>
-              <w:t xml:space="preserve"> His </w:t>
+              <w:t>He Who abides</w:t>
+            </w:r>
+          </w:p>
+          <w:p>
+            <w:pPr>
+              <w:pStyle w:val="EngHang"/>
+            </w:pPr>
+            <w:r>
+              <w:t>In unapproachable light,</w:t>
+            </w:r>
+          </w:p>
+          <w:p>
+            <w:pPr>
+              <w:pStyle w:val="EngHang"/>
+            </w:pPr>
+            <w:r>
+              <w:t xml:space="preserve">And was fed by you, </w:t>
+            </w:r>
+          </w:p>
+          <w:p>
+            <w:pPr>
+              <w:pStyle w:val="EngHang"/>
+            </w:pPr>
+            <w:r>
+              <w:t>R</w:t>
+            </w:r>
+            <w:r>
+              <w:t xml:space="preserve">evealed His </w:t>
             </w:r>
             <w:commentRangeStart w:id="8"/>
             <w:r>
-              <w:t>miracles</w:t>
+              <w:t>wonders</w:t>
             </w:r>
             <w:commentRangeEnd w:id="8"/>
             <w:r>
@@ -4510,17 +4518,6 @@
               </w:rPr>
               <w:commentReference w:id="8"/>
             </w:r>
-            <w:r>
-              <w:t>,</w:t>
-            </w:r>
-          </w:p>
-          <w:p>
-            <w:pPr>
-              <w:pStyle w:val="EngHang"/>
-            </w:pPr>
-            <w:r>
-              <w:t>And you fed Him.</w:t>
-            </w:r>
           </w:p>
         </w:tc>
         <w:tc>
@@ -4532,31 +4529,34 @@
               <w:pStyle w:val="EngHang"/>
             </w:pPr>
             <w:r>
-              <w:t>He who abides in light,</w:t>
-            </w:r>
-          </w:p>
-          <w:p>
-            <w:pPr>
-              <w:pStyle w:val="EngHang"/>
-            </w:pPr>
-            <w:r>
-              <w:t>Who no one can approach,</w:t>
-            </w:r>
-          </w:p>
-          <w:p>
-            <w:pPr>
-              <w:pStyle w:val="EngHang"/>
-            </w:pPr>
-            <w:r>
-              <w:t>Revealed</w:t>
-            </w:r>
-            <w:r>
-              <w:t xml:space="preserve"> His miracles,</w:t>
-            </w:r>
-          </w:p>
-          <w:p>
-            <w:r>
-              <w:t>And you fed Him.</w:t>
+              <w:t>He Who abides</w:t>
+            </w:r>
+          </w:p>
+          <w:p>
+            <w:pPr>
+              <w:pStyle w:val="EngHang"/>
+            </w:pPr>
+            <w:r>
+              <w:t>In unapproachable light,</w:t>
+            </w:r>
+          </w:p>
+          <w:p>
+            <w:pPr>
+              <w:pStyle w:val="EngHang"/>
+            </w:pPr>
+            <w:r>
+              <w:t xml:space="preserve">And was fed by you, </w:t>
+            </w:r>
+          </w:p>
+          <w:p>
+            <w:pPr>
+              <w:pStyle w:val="EngHang"/>
+            </w:pPr>
+            <w:r>
+              <w:t>R</w:t>
+            </w:r>
+            <w:r>
+              <w:t>evealed His wonders</w:t>
             </w:r>
           </w:p>
         </w:tc>
@@ -5315,7 +5315,7 @@
       </w:r>
     </w:p>
   </w:comment>
-  <w:comment w:id="8" w:author="Windows User" w:date="2014-11-22T22:16:00Z" w:initials="BS">
+  <w:comment w:id="8" w:author="Windows User" w:date="2014-11-27T19:44:00Z" w:initials="BS">
     <w:p>
       <w:pPr>
         <w:pStyle w:val="CommentText"/>
@@ -5327,10 +5327,13 @@
         <w:annotationRef/>
       </w:r>
       <w:r>
-        <w:t xml:space="preserve">what is the miracle here? Are they unconnected thoughts that He showed miracles and she fed Him? If so, I think fed should be moved to first vs. "You fed Him / who abides in light / whom no one can approach / and He revealed His miracles."  If they are connected, if the flow of thought is that </w:t>
-      </w:r>
-      <w:r>
-        <w:t>He is unapproachable, but He miraculously condescended to allow her to feed Him, i.e. miraculously emptied Himself... then the order must be preserved, but it needs to be reworded to make that meaning clear.</w:t>
+        <w:rPr>
+          <w:rFonts w:ascii="ArialMT" w:hAnsi="ArialMT" w:cs="ArialMT"/>
+          <w:color w:val="1A1A1A"/>
+          <w:sz w:val="26"/>
+          <w:szCs w:val="26"/>
+        </w:rPr>
+        <w:t>what is the miracle here? Are they unconnected thoughts that He showed miracles and she fed Him? If so, I think fed should be moved to first vs. "You fed Him / who abides in light / whom no one can approach / and He revealed His miracles."  If they are connected, if the flow of thought is that He is unapproachable, but He miraculously condescended to allow her to feed Him, i.e. miraculously emptied Himself... then the order must be preserved, but it needs to be reworded to make that meaning clear.</w:t>
       </w:r>
     </w:p>
   </w:comment>
@@ -6534,7 +6537,7 @@
 </file>
 
 <file path=customXml/itemProps1.xml><?xml version="1.0" encoding="utf-8"?>
-<ds:datastoreItem xmlns:ds="http://schemas.openxmlformats.org/officeDocument/2006/customXml" ds:itemID="{B39A44D7-06C4-4CF9-8009-9EF9ACFBF216}">
+<ds:datastoreItem xmlns:ds="http://schemas.openxmlformats.org/officeDocument/2006/customXml" ds:itemID="{623299B6-7C13-4554-969C-9EF98461F3E3}">
   <ds:schemaRefs>
     <ds:schemaRef ds:uri="http://schemas.openxmlformats.org/officeDocument/2006/bibliography"/>
   </ds:schemaRefs>

</xml_diff>